<commit_message>
Update cabeçalhoTrabalho.docx, cabeçalhoTrabalho.odt, and 2 more files...
</commit_message>
<xml_diff>
--- a/Padrão/cabeçalhoTrabalho.docx
+++ b/Padrão/cabeçalhoTrabalho.docx
@@ -247,7 +247,23 @@
           <w:b/>
           <w:bCs/>
         </w:rPr>
-        <w:t>Ana Caroline, Débora Loro, Matheus e Natália - 423</w:t>
+        <w:t xml:space="preserve">Ana Caroline, Débora Loro, Matheus e Natália </w:t>
+      </w:r>
+      <w:r>
+        <w:rPr>
+          <w:rFonts w:ascii="Times New Roman" w:hAnsi="Times New Roman" w:cs="Times New Roman"/>
+          <w:b/>
+          <w:bCs/>
+        </w:rPr>
+        <w:t>–</w:t>
+      </w:r>
+      <w:r>
+        <w:rPr>
+          <w:rFonts w:ascii="Times New Roman" w:hAnsi="Times New Roman" w:cs="Times New Roman"/>
+          <w:b/>
+          <w:bCs/>
+        </w:rPr>
+        <w:t xml:space="preserve"> 423</w:t>
       </w:r>
     </w:p>
     <w:p>

</xml_diff>

<commit_message>
Update POO.odt, POO.txt, and 7 more files...
</commit_message>
<xml_diff>
--- a/Padrão/cabeçalhoTrabalho.docx
+++ b/Padrão/cabeçalhoTrabalho.docx
@@ -241,13 +241,15 @@
           <w:bCs/>
         </w:rPr>
       </w:pPr>
+      <w:bookmarkStart w:id="0" w:name="_GoBack"/>
+      <w:bookmarkEnd w:id="0"/>
       <w:r>
         <w:rPr>
           <w:rFonts w:ascii="Times New Roman" w:hAnsi="Times New Roman" w:cs="Times New Roman"/>
           <w:b/>
           <w:bCs/>
         </w:rPr>
-        <w:t xml:space="preserve">Ana Caroline, Débora Loro, Matheus e Natália </w:t>
+        <w:t xml:space="preserve">Matheus e Natália </w:t>
       </w:r>
       <w:r>
         <w:rPr>
@@ -273,10 +275,7 @@
         </w:pBdr>
       </w:pPr>
     </w:p>
-    <w:p>
-      <w:bookmarkStart w:id="0" w:name="_GoBack"/>
-      <w:bookmarkEnd w:id="0"/>
-    </w:p>
+    <w:p/>
     <w:sectPr>
       <w:pgSz w:w="11906" w:h="16838"/>
       <w:pgMar w:top="1417" w:right="1701" w:bottom="1417" w:left="1701" w:header="708" w:footer="708" w:gutter="0"/>

</xml_diff>